<commit_message>
update OpenSim ik; update MATLAB dynamics simulation
</commit_message>
<xml_diff>
--- a/6. 控制策略设计/基于PSO参数实时优化的机器人行走PID控制.docx
+++ b/6. 控制策略设计/基于PSO参数实时优化的机器人行走PID控制.docx
@@ -12,7 +12,37 @@
         <w:rPr>
           <w:rFonts w:hint="eastAsia"/>
         </w:rPr>
-        <w:t>基于PSO参数实时优化的机器人行走PID控制</w:t>
+        <w:t>基于</w:t>
+      </w:r>
+      <w:r>
+        <w:rPr>
+          <w:rFonts w:hint="eastAsia"/>
+        </w:rPr>
+        <w:t>粒子群</w:t>
+      </w:r>
+      <w:r>
+        <w:rPr>
+          <w:rFonts w:hint="eastAsia"/>
+        </w:rPr>
+        <w:t>实时</w:t>
+      </w:r>
+      <w:r>
+        <w:rPr>
+          <w:rFonts w:hint="eastAsia"/>
+        </w:rPr>
+        <w:t>参数</w:t>
+      </w:r>
+      <w:r>
+        <w:rPr>
+          <w:rFonts w:hint="eastAsia"/>
+        </w:rPr>
+        <w:t>优化的机器人行走PD控制</w:t>
+      </w:r>
+      <w:r>
+        <w:rPr>
+          <w:rFonts w:hint="eastAsia"/>
+        </w:rPr>
+        <w:t>策略</w:t>
       </w:r>
     </w:p>
     <w:p>
@@ -202,10 +232,10 @@
             <v:path o:extrusionok="f" gradientshapeok="t" o:connecttype="rect"/>
             <o:lock v:ext="edit" aspectratio="t"/>
           </v:shapetype>
-          <v:shape id="_x0000_i1025" type="#_x0000_t75" style="width:203pt;height:20.5pt" o:ole="">
-            <v:imagedata r:id="rId6" o:title=""/>
+          <v:shape id="_x0000_i1025" type="#_x0000_t75" style="width:202.9pt;height:20.25pt" o:ole="">
+            <v:imagedata r:id="rId7" o:title=""/>
           </v:shape>
-          <o:OLEObject Type="Embed" ProgID="Equation.DSMT4" ShapeID="_x0000_i1025" DrawAspect="Content" ObjectID="_1796507239" r:id="rId7"/>
+          <o:OLEObject Type="Embed" ProgID="Equation.DSMT4" ShapeID="_x0000_i1025" DrawAspect="Content" ObjectID="_1796552280" r:id="rId8"/>
         </w:object>
       </w:r>
     </w:p>
@@ -234,10 +264,10 @@
           <w:position w:val="-14"/>
         </w:rPr>
         <w:object w:dxaOrig="260" w:dyaOrig="380" w14:anchorId="2E6DA3AF">
-          <v:shape id="_x0000_i1026" type="#_x0000_t75" style="width:13.5pt;height:20pt" o:ole="">
-            <v:imagedata r:id="rId8" o:title=""/>
+          <v:shape id="_x0000_i1026" type="#_x0000_t75" style="width:13.5pt;height:20.25pt" o:ole="">
+            <v:imagedata r:id="rId9" o:title=""/>
           </v:shape>
-          <o:OLEObject Type="Embed" ProgID="Equation.DSMT4" ShapeID="_x0000_i1026" DrawAspect="Content" ObjectID="_1796507240" r:id="rId9"/>
+          <o:OLEObject Type="Embed" ProgID="Equation.DSMT4" ShapeID="_x0000_i1026" DrawAspect="Content" ObjectID="_1796552281" r:id="rId10"/>
         </w:object>
       </w:r>
       <w:r>
@@ -254,10 +284,10 @@
           <w:position w:val="-10"/>
         </w:rPr>
         <w:object w:dxaOrig="200" w:dyaOrig="300" w14:anchorId="44A51036">
-          <v:shape id="_x0000_i1027" type="#_x0000_t75" style="width:9.5pt;height:15.5pt" o:ole="">
-            <v:imagedata r:id="rId10" o:title=""/>
+          <v:shape id="_x0000_i1027" type="#_x0000_t75" style="width:9.75pt;height:15.75pt" o:ole="">
+            <v:imagedata r:id="rId11" o:title=""/>
           </v:shape>
-          <o:OLEObject Type="Embed" ProgID="Equation.DSMT4" ShapeID="_x0000_i1027" DrawAspect="Content" ObjectID="_1796507241" r:id="rId11"/>
+          <o:OLEObject Type="Embed" ProgID="Equation.DSMT4" ShapeID="_x0000_i1027" DrawAspect="Content" ObjectID="_1796552282" r:id="rId12"/>
         </w:object>
       </w:r>
       <w:r>
@@ -274,9 +304,9 @@
         </w:rPr>
         <w:object w:dxaOrig="780" w:dyaOrig="300" w14:anchorId="2947A090">
           <v:shape id="_x0000_i1028" type="#_x0000_t75" style="width:39pt;height:15pt" o:ole="">
-            <v:imagedata r:id="rId12" o:title=""/>
+            <v:imagedata r:id="rId13" o:title=""/>
           </v:shape>
-          <o:OLEObject Type="Embed" ProgID="Equation.DSMT4" ShapeID="_x0000_i1028" DrawAspect="Content" ObjectID="_1796507242" r:id="rId13"/>
+          <o:OLEObject Type="Embed" ProgID="Equation.DSMT4" ShapeID="_x0000_i1028" DrawAspect="Content" ObjectID="_1796552283" r:id="rId14"/>
         </w:object>
       </w:r>
       <w:r>
@@ -299,10 +329,10 @@
           <w:position w:val="-14"/>
         </w:rPr>
         <w:object w:dxaOrig="460" w:dyaOrig="380" w14:anchorId="3F2D3A14">
-          <v:shape id="_x0000_i1029" type="#_x0000_t75" style="width:22pt;height:20pt" o:ole="">
-            <v:imagedata r:id="rId14" o:title=""/>
+          <v:shape id="_x0000_i1029" type="#_x0000_t75" style="width:21.75pt;height:20.25pt" o:ole="">
+            <v:imagedata r:id="rId15" o:title=""/>
           </v:shape>
-          <o:OLEObject Type="Embed" ProgID="Equation.DSMT4" ShapeID="_x0000_i1029" DrawAspect="Content" ObjectID="_1796507243" r:id="rId15"/>
+          <o:OLEObject Type="Embed" ProgID="Equation.DSMT4" ShapeID="_x0000_i1029" DrawAspect="Content" ObjectID="_1796552284" r:id="rId16"/>
         </w:object>
       </w:r>
       <w:r>
@@ -317,10 +347,10 @@
           <w:position w:val="-14"/>
         </w:rPr>
         <w:object w:dxaOrig="480" w:dyaOrig="380" w14:anchorId="4519F25F">
-          <v:shape id="_x0000_i1030" type="#_x0000_t75" style="width:24.5pt;height:20pt" o:ole="">
-            <v:imagedata r:id="rId16" o:title=""/>
+          <v:shape id="_x0000_i1030" type="#_x0000_t75" style="width:24.75pt;height:20.25pt" o:ole="">
+            <v:imagedata r:id="rId17" o:title=""/>
           </v:shape>
-          <o:OLEObject Type="Embed" ProgID="Equation.DSMT4" ShapeID="_x0000_i1030" DrawAspect="Content" ObjectID="_1796507244" r:id="rId17"/>
+          <o:OLEObject Type="Embed" ProgID="Equation.DSMT4" ShapeID="_x0000_i1030" DrawAspect="Content" ObjectID="_1796552285" r:id="rId18"/>
         </w:object>
       </w:r>
       <w:r>
@@ -337,10 +367,10 @@
           <w:position w:val="-14"/>
         </w:rPr>
         <w:object w:dxaOrig="520" w:dyaOrig="380" w14:anchorId="0F740FF0">
-          <v:shape id="_x0000_i1031" type="#_x0000_t75" style="width:26.5pt;height:20pt" o:ole="">
-            <v:imagedata r:id="rId18" o:title=""/>
+          <v:shape id="_x0000_i1031" type="#_x0000_t75" style="width:26.25pt;height:20.25pt" o:ole="">
+            <v:imagedata r:id="rId19" o:title=""/>
           </v:shape>
-          <o:OLEObject Type="Embed" ProgID="Equation.DSMT4" ShapeID="_x0000_i1031" DrawAspect="Content" ObjectID="_1796507245" r:id="rId19"/>
+          <o:OLEObject Type="Embed" ProgID="Equation.DSMT4" ShapeID="_x0000_i1031" DrawAspect="Content" ObjectID="_1796552286" r:id="rId20"/>
         </w:object>
       </w:r>
       <w:r>
@@ -357,10 +387,10 @@
           <w:position w:val="-14"/>
         </w:rPr>
         <w:object w:dxaOrig="520" w:dyaOrig="380" w14:anchorId="72943377">
-          <v:shape id="_x0000_i1032" type="#_x0000_t75" style="width:26.5pt;height:20pt" o:ole="">
-            <v:imagedata r:id="rId20" o:title=""/>
+          <v:shape id="_x0000_i1032" type="#_x0000_t75" style="width:26.25pt;height:20.25pt" o:ole="">
+            <v:imagedata r:id="rId21" o:title=""/>
           </v:shape>
-          <o:OLEObject Type="Embed" ProgID="Equation.DSMT4" ShapeID="_x0000_i1032" DrawAspect="Content" ObjectID="_1796507246" r:id="rId21"/>
+          <o:OLEObject Type="Embed" ProgID="Equation.DSMT4" ShapeID="_x0000_i1032" DrawAspect="Content" ObjectID="_1796552287" r:id="rId22"/>
         </w:object>
       </w:r>
       <w:r>
@@ -377,10 +407,10 @@
           <w:position w:val="-10"/>
         </w:rPr>
         <w:object w:dxaOrig="200" w:dyaOrig="300" w14:anchorId="3A874ECC">
-          <v:shape id="_x0000_i1033" type="#_x0000_t75" style="width:9.5pt;height:15.5pt" o:ole="">
-            <v:imagedata r:id="rId10" o:title=""/>
+          <v:shape id="_x0000_i1033" type="#_x0000_t75" style="width:9.75pt;height:15.75pt" o:ole="">
+            <v:imagedata r:id="rId11" o:title=""/>
           </v:shape>
-          <o:OLEObject Type="Embed" ProgID="Equation.DSMT4" ShapeID="_x0000_i1033" DrawAspect="Content" ObjectID="_1796507247" r:id="rId22"/>
+          <o:OLEObject Type="Embed" ProgID="Equation.DSMT4" ShapeID="_x0000_i1033" DrawAspect="Content" ObjectID="_1796552288" r:id="rId23"/>
         </w:object>
       </w:r>
       <w:r>
@@ -460,10 +490,10 @@
           <w:szCs w:val="24"/>
         </w:rPr>
         <w:object w:dxaOrig="460" w:dyaOrig="380" w14:anchorId="73E6B79B">
-          <v:shape id="_x0000_i1034" type="#_x0000_t75" style="width:22pt;height:20pt" o:ole="">
-            <v:imagedata r:id="rId23" o:title=""/>
+          <v:shape id="_x0000_i1034" type="#_x0000_t75" style="width:21.75pt;height:20.25pt" o:ole="">
+            <v:imagedata r:id="rId24" o:title=""/>
           </v:shape>
-          <o:OLEObject Type="Embed" ProgID="Equation.DSMT4" ShapeID="_x0000_i1034" DrawAspect="Content" ObjectID="_1796507248" r:id="rId24"/>
+          <o:OLEObject Type="Embed" ProgID="Equation.DSMT4" ShapeID="_x0000_i1034" DrawAspect="Content" ObjectID="_1796552289" r:id="rId25"/>
         </w:object>
       </w:r>
       <w:r>
@@ -482,10 +512,10 @@
           <w:szCs w:val="24"/>
         </w:rPr>
         <w:object w:dxaOrig="480" w:dyaOrig="380" w14:anchorId="751EAACB">
-          <v:shape id="_x0000_i1035" type="#_x0000_t75" style="width:24.5pt;height:20pt" o:ole="">
-            <v:imagedata r:id="rId25" o:title=""/>
+          <v:shape id="_x0000_i1035" type="#_x0000_t75" style="width:24.75pt;height:20.25pt" o:ole="">
+            <v:imagedata r:id="rId26" o:title=""/>
           </v:shape>
-          <o:OLEObject Type="Embed" ProgID="Equation.DSMT4" ShapeID="_x0000_i1035" DrawAspect="Content" ObjectID="_1796507249" r:id="rId26"/>
+          <o:OLEObject Type="Embed" ProgID="Equation.DSMT4" ShapeID="_x0000_i1035" DrawAspect="Content" ObjectID="_1796552290" r:id="rId27"/>
         </w:object>
       </w:r>
       <w:r>
@@ -673,9 +703,9 @@
         </w:rPr>
         <w:object w:dxaOrig="260" w:dyaOrig="260" w14:anchorId="348B26C2">
           <v:shape id="_x0000_i1036" type="#_x0000_t75" style="width:13.5pt;height:13.5pt" o:ole="">
-            <v:imagedata r:id="rId27" o:title=""/>
+            <v:imagedata r:id="rId28" o:title=""/>
           </v:shape>
-          <o:OLEObject Type="Embed" ProgID="Equation.DSMT4" ShapeID="_x0000_i1036" DrawAspect="Content" ObjectID="_1796507250" r:id="rId28"/>
+          <o:OLEObject Type="Embed" ProgID="Equation.DSMT4" ShapeID="_x0000_i1036" DrawAspect="Content" ObjectID="_1796552291" r:id="rId29"/>
         </w:object>
       </w:r>
       <w:r>
@@ -725,9 +755,9 @@
         </w:rPr>
         <w:object w:dxaOrig="340" w:dyaOrig="360" w14:anchorId="595AA170">
           <v:shape id="_x0000_i1037" type="#_x0000_t75" style="width:16.5pt;height:18pt" o:ole="">
-            <v:imagedata r:id="rId29" o:title=""/>
+            <v:imagedata r:id="rId30" o:title=""/>
           </v:shape>
-          <o:OLEObject Type="Embed" ProgID="Equation.DSMT4" ShapeID="_x0000_i1037" DrawAspect="Content" ObjectID="_1796507251" r:id="rId30"/>
+          <o:OLEObject Type="Embed" ProgID="Equation.DSMT4" ShapeID="_x0000_i1037" DrawAspect="Content" ObjectID="_1796552292" r:id="rId31"/>
         </w:object>
       </w:r>
       <w:r>
@@ -761,9 +791,9 @@
         </w:rPr>
         <w:object w:dxaOrig="360" w:dyaOrig="360" w14:anchorId="04F0320A">
           <v:shape id="_x0000_i1038" type="#_x0000_t75" style="width:18pt;height:18pt" o:ole="">
-            <v:imagedata r:id="rId31" o:title=""/>
+            <v:imagedata r:id="rId32" o:title=""/>
           </v:shape>
-          <o:OLEObject Type="Embed" ProgID="Equation.DSMT4" ShapeID="_x0000_i1038" DrawAspect="Content" ObjectID="_1796507252" r:id="rId32"/>
+          <o:OLEObject Type="Embed" ProgID="Equation.DSMT4" ShapeID="_x0000_i1038" DrawAspect="Content" ObjectID="_1796552293" r:id="rId33"/>
         </w:object>
       </w:r>
       <w:r>
@@ -788,10 +818,10 @@
           <w:position w:val="-6"/>
         </w:rPr>
         <w:object w:dxaOrig="260" w:dyaOrig="220" w14:anchorId="0DBC4FC6">
-          <v:shape id="_x0000_i1039" type="#_x0000_t75" style="width:13.5pt;height:10pt" o:ole="">
-            <v:imagedata r:id="rId33" o:title=""/>
+          <v:shape id="_x0000_i1039" type="#_x0000_t75" style="width:13.5pt;height:9.75pt" o:ole="">
+            <v:imagedata r:id="rId34" o:title=""/>
           </v:shape>
-          <o:OLEObject Type="Embed" ProgID="Equation.DSMT4" ShapeID="_x0000_i1039" DrawAspect="Content" ObjectID="_1796507253" r:id="rId34"/>
+          <o:OLEObject Type="Embed" ProgID="Equation.DSMT4" ShapeID="_x0000_i1039" DrawAspect="Content" ObjectID="_1796552294" r:id="rId35"/>
         </w:object>
       </w:r>
       <w:r>
@@ -808,10 +838,10 @@
           <w:position w:val="-6"/>
         </w:rPr>
         <w:object w:dxaOrig="200" w:dyaOrig="220" w14:anchorId="0C4D23DE">
-          <v:shape id="_x0000_i1040" type="#_x0000_t75" style="width:9.5pt;height:10pt" o:ole="">
-            <v:imagedata r:id="rId35" o:title=""/>
+          <v:shape id="_x0000_i1040" type="#_x0000_t75" style="width:9.75pt;height:9.75pt" o:ole="">
+            <v:imagedata r:id="rId36" o:title=""/>
           </v:shape>
-          <o:OLEObject Type="Embed" ProgID="Equation.DSMT4" ShapeID="_x0000_i1040" DrawAspect="Content" ObjectID="_1796507254" r:id="rId36"/>
+          <o:OLEObject Type="Embed" ProgID="Equation.DSMT4" ShapeID="_x0000_i1040" DrawAspect="Content" ObjectID="_1796552295" r:id="rId37"/>
         </w:object>
       </w:r>
       <w:r>
@@ -836,10 +866,10 @@
           <w:position w:val="-6"/>
         </w:rPr>
         <w:object w:dxaOrig="240" w:dyaOrig="220" w14:anchorId="0665B353">
-          <v:shape id="_x0000_i1041" type="#_x0000_t75" style="width:12pt;height:10pt" o:ole="">
-            <v:imagedata r:id="rId37" o:title=""/>
+          <v:shape id="_x0000_i1041" type="#_x0000_t75" style="width:12pt;height:9.75pt" o:ole="">
+            <v:imagedata r:id="rId38" o:title=""/>
           </v:shape>
-          <o:OLEObject Type="Embed" ProgID="Equation.DSMT4" ShapeID="_x0000_i1041" DrawAspect="Content" ObjectID="_1796507255" r:id="rId38"/>
+          <o:OLEObject Type="Embed" ProgID="Equation.DSMT4" ShapeID="_x0000_i1041" DrawAspect="Content" ObjectID="_1796552296" r:id="rId39"/>
         </w:object>
       </w:r>
       <w:r>
@@ -864,10 +894,10 @@
           <w:position w:val="-6"/>
         </w:rPr>
         <w:object w:dxaOrig="200" w:dyaOrig="279" w14:anchorId="069D290F">
-          <v:shape id="_x0000_i1042" type="#_x0000_t75" style="width:9.5pt;height:14pt" o:ole="">
-            <v:imagedata r:id="rId39" o:title=""/>
+          <v:shape id="_x0000_i1042" type="#_x0000_t75" style="width:9.75pt;height:14.25pt" o:ole="">
+            <v:imagedata r:id="rId40" o:title=""/>
           </v:shape>
-          <o:OLEObject Type="Embed" ProgID="Equation.DSMT4" ShapeID="_x0000_i1042" DrawAspect="Content" ObjectID="_1796507256" r:id="rId40"/>
+          <o:OLEObject Type="Embed" ProgID="Equation.DSMT4" ShapeID="_x0000_i1042" DrawAspect="Content" ObjectID="_1796552297" r:id="rId41"/>
         </w:object>
       </w:r>
       <w:r>
@@ -884,10 +914,10 @@
           <w:position w:val="-12"/>
         </w:rPr>
         <w:object w:dxaOrig="220" w:dyaOrig="360" w14:anchorId="563CD6E0">
-          <v:shape id="_x0000_i1043" type="#_x0000_t75" style="width:10pt;height:18pt" o:ole="">
-            <v:imagedata r:id="rId41" o:title=""/>
+          <v:shape id="_x0000_i1043" type="#_x0000_t75" style="width:9.75pt;height:18pt" o:ole="">
+            <v:imagedata r:id="rId42" o:title=""/>
           </v:shape>
-          <o:OLEObject Type="Embed" ProgID="Equation.DSMT4" ShapeID="_x0000_i1043" DrawAspect="Content" ObjectID="_1796507257" r:id="rId42"/>
+          <o:OLEObject Type="Embed" ProgID="Equation.DSMT4" ShapeID="_x0000_i1043" DrawAspect="Content" ObjectID="_1796552298" r:id="rId43"/>
         </w:object>
       </w:r>
       <w:r>
@@ -905,9 +935,9 @@
         </w:rPr>
         <w:object w:dxaOrig="240" w:dyaOrig="360" w14:anchorId="770C3294">
           <v:shape id="_x0000_i1044" type="#_x0000_t75" style="width:12pt;height:18pt" o:ole="">
-            <v:imagedata r:id="rId43" o:title=""/>
+            <v:imagedata r:id="rId44" o:title=""/>
           </v:shape>
-          <o:OLEObject Type="Embed" ProgID="Equation.DSMT4" ShapeID="_x0000_i1044" DrawAspect="Content" ObjectID="_1796507258" r:id="rId44"/>
+          <o:OLEObject Type="Embed" ProgID="Equation.DSMT4" ShapeID="_x0000_i1044" DrawAspect="Content" ObjectID="_1796552299" r:id="rId45"/>
         </w:object>
       </w:r>
       <w:r>
@@ -956,7 +986,7 @@
                     <pic:cNvPicPr/>
                   </pic:nvPicPr>
                   <pic:blipFill>
-                    <a:blip r:embed="rId45">
+                    <a:blip r:embed="rId46">
                       <a:extLst>
                         <a:ext uri="{28A0092B-C50C-407E-A947-70E740481C1C}">
                           <a14:useLocalDpi xmlns:a14="http://schemas.microsoft.com/office/drawing/2010/main" val="0"/>
@@ -1165,9 +1195,9 @@
               </w:rPr>
               <w:object w:dxaOrig="240" w:dyaOrig="240" w14:anchorId="41C6BB55">
                 <v:shape id="_x0000_i1045" type="#_x0000_t75" style="width:12pt;height:12pt" o:ole="">
-                  <v:imagedata r:id="rId46" o:title=""/>
+                  <v:imagedata r:id="rId47" o:title=""/>
                 </v:shape>
-                <o:OLEObject Type="Embed" ProgID="Equation.DSMT4" ShapeID="_x0000_i1045" DrawAspect="Content" ObjectID="_1796507259" r:id="rId47"/>
+                <o:OLEObject Type="Embed" ProgID="Equation.DSMT4" ShapeID="_x0000_i1045" DrawAspect="Content" ObjectID="_1796552300" r:id="rId48"/>
               </w:object>
             </w:r>
           </w:p>
@@ -1201,10 +1231,10 @@
                 <w:sz w:val="20"/>
               </w:rPr>
               <w:object w:dxaOrig="240" w:dyaOrig="200" w14:anchorId="16C98B18">
-                <v:shape id="_x0000_i1046" type="#_x0000_t75" style="width:12pt;height:10pt" o:ole="">
-                  <v:imagedata r:id="rId48" o:title=""/>
+                <v:shape id="_x0000_i1046" type="#_x0000_t75" style="width:12pt;height:9.75pt" o:ole="">
+                  <v:imagedata r:id="rId49" o:title=""/>
                 </v:shape>
-                <o:OLEObject Type="Embed" ProgID="Equation.DSMT4" ShapeID="_x0000_i1046" DrawAspect="Content" ObjectID="_1796507260" r:id="rId49"/>
+                <o:OLEObject Type="Embed" ProgID="Equation.DSMT4" ShapeID="_x0000_i1046" DrawAspect="Content" ObjectID="_1796552301" r:id="rId50"/>
               </w:object>
             </w:r>
           </w:p>
@@ -1238,10 +1268,10 @@
                 <w:sz w:val="20"/>
               </w:rPr>
               <w:object w:dxaOrig="180" w:dyaOrig="200" w14:anchorId="2A381AE3">
-                <v:shape id="_x0000_i1047" type="#_x0000_t75" style="width:9pt;height:10pt" o:ole="">
-                  <v:imagedata r:id="rId50" o:title=""/>
+                <v:shape id="_x0000_i1047" type="#_x0000_t75" style="width:9pt;height:9.75pt" o:ole="">
+                  <v:imagedata r:id="rId51" o:title=""/>
                 </v:shape>
-                <o:OLEObject Type="Embed" ProgID="Equation.DSMT4" ShapeID="_x0000_i1047" DrawAspect="Content" ObjectID="_1796507261" r:id="rId51"/>
+                <o:OLEObject Type="Embed" ProgID="Equation.DSMT4" ShapeID="_x0000_i1047" DrawAspect="Content" ObjectID="_1796552302" r:id="rId52"/>
               </w:object>
             </w:r>
           </w:p>
@@ -1275,10 +1305,10 @@
                 <w:sz w:val="20"/>
               </w:rPr>
               <w:object w:dxaOrig="220" w:dyaOrig="200" w14:anchorId="5B04728C">
-                <v:shape id="_x0000_i1048" type="#_x0000_t75" style="width:11pt;height:10pt" o:ole="">
-                  <v:imagedata r:id="rId52" o:title=""/>
+                <v:shape id="_x0000_i1048" type="#_x0000_t75" style="width:11.25pt;height:9.75pt" o:ole="">
+                  <v:imagedata r:id="rId53" o:title=""/>
                 </v:shape>
-                <o:OLEObject Type="Embed" ProgID="Equation.DSMT4" ShapeID="_x0000_i1048" DrawAspect="Content" ObjectID="_1796507262" r:id="rId53"/>
+                <o:OLEObject Type="Embed" ProgID="Equation.DSMT4" ShapeID="_x0000_i1048" DrawAspect="Content" ObjectID="_1796552303" r:id="rId54"/>
               </w:object>
             </w:r>
           </w:p>
@@ -1312,10 +1342,10 @@
                 <w:sz w:val="20"/>
               </w:rPr>
               <w:object w:dxaOrig="200" w:dyaOrig="300" w14:anchorId="3D4F3D93">
-                <v:shape id="_x0000_i1049" type="#_x0000_t75" style="width:10pt;height:15pt" o:ole="">
-                  <v:imagedata r:id="rId54" o:title=""/>
+                <v:shape id="_x0000_i1049" type="#_x0000_t75" style="width:9.75pt;height:15pt" o:ole="">
+                  <v:imagedata r:id="rId55" o:title=""/>
                 </v:shape>
-                <o:OLEObject Type="Embed" ProgID="Equation.DSMT4" ShapeID="_x0000_i1049" DrawAspect="Content" ObjectID="_1796507263" r:id="rId55"/>
+                <o:OLEObject Type="Embed" ProgID="Equation.DSMT4" ShapeID="_x0000_i1049" DrawAspect="Content" ObjectID="_1796552304" r:id="rId56"/>
               </w:object>
             </w:r>
           </w:p>
@@ -1349,10 +1379,10 @@
                 <w:sz w:val="20"/>
               </w:rPr>
               <w:object w:dxaOrig="220" w:dyaOrig="300" w14:anchorId="7ED6B89D">
-                <v:shape id="_x0000_i1050" type="#_x0000_t75" style="width:11pt;height:15pt" o:ole="">
-                  <v:imagedata r:id="rId56" o:title=""/>
+                <v:shape id="_x0000_i1050" type="#_x0000_t75" style="width:11.25pt;height:15pt" o:ole="">
+                  <v:imagedata r:id="rId57" o:title=""/>
                 </v:shape>
-                <o:OLEObject Type="Embed" ProgID="Equation.DSMT4" ShapeID="_x0000_i1050" DrawAspect="Content" ObjectID="_1796507264" r:id="rId57"/>
+                <o:OLEObject Type="Embed" ProgID="Equation.DSMT4" ShapeID="_x0000_i1050" DrawAspect="Content" ObjectID="_1796552305" r:id="rId58"/>
               </w:object>
             </w:r>
           </w:p>
@@ -1692,11 +1722,11 @@
       </w:r>
       <w:r>
         <w:rPr>
-          <w:rFonts w:ascii="Times New Roman" w:eastAsia="宋体" w:hAnsi="Times New Roman" w:cs="Times New Roman"/>
-          <w:sz w:val="24"/>
-          <w:szCs w:val="24"/>
-        </w:rPr>
-        <w:t>PSO</w:t>
+          <w:rFonts w:ascii="Times New Roman" w:eastAsia="宋体" w:hAnsi="Times New Roman" w:cs="Times New Roman" w:hint="eastAsia"/>
+          <w:sz w:val="24"/>
+          <w:szCs w:val="24"/>
+        </w:rPr>
+        <w:t>粒子群优化</w:t>
       </w:r>
       <w:r>
         <w:rPr>
@@ -1742,10 +1772,10 @@
           <w:position w:val="-16"/>
         </w:rPr>
         <w:object w:dxaOrig="4220" w:dyaOrig="440" w14:anchorId="3ECDDA9E">
-          <v:shape id="_x0000_i1051" type="#_x0000_t75" style="width:210pt;height:21.5pt" o:ole="">
-            <v:imagedata r:id="rId58" o:title=""/>
+          <v:shape id="_x0000_i1051" type="#_x0000_t75" style="width:210pt;height:21.75pt" o:ole="">
+            <v:imagedata r:id="rId59" o:title=""/>
           </v:shape>
-          <o:OLEObject Type="Embed" ProgID="Equation.DSMT4" ShapeID="_x0000_i1051" DrawAspect="Content" ObjectID="_1796507265" r:id="rId59"/>
+          <o:OLEObject Type="Embed" ProgID="Equation.DSMT4" ShapeID="_x0000_i1051" DrawAspect="Content" ObjectID="_1796552306" r:id="rId60"/>
         </w:object>
       </w:r>
       <w:r>
@@ -1791,10 +1821,10 @@
           <w:position w:val="-12"/>
         </w:rPr>
         <w:object w:dxaOrig="1560" w:dyaOrig="380" w14:anchorId="7A48BBA2">
-          <v:shape id="_x0000_i1052" type="#_x0000_t75" style="width:77.5pt;height:20pt" o:ole="">
-            <v:imagedata r:id="rId60" o:title=""/>
+          <v:shape id="_x0000_i1052" type="#_x0000_t75" style="width:77.25pt;height:20.25pt" o:ole="">
+            <v:imagedata r:id="rId61" o:title=""/>
           </v:shape>
-          <o:OLEObject Type="Embed" ProgID="Equation.DSMT4" ShapeID="_x0000_i1052" DrawAspect="Content" ObjectID="_1796507266" r:id="rId61"/>
+          <o:OLEObject Type="Embed" ProgID="Equation.DSMT4" ShapeID="_x0000_i1052" DrawAspect="Content" ObjectID="_1796552307" r:id="rId62"/>
         </w:object>
       </w:r>
       <w:r>
@@ -1836,10 +1866,10 @@
           <w:position w:val="-12"/>
         </w:rPr>
         <w:object w:dxaOrig="340" w:dyaOrig="380" w14:anchorId="535326B1">
-          <v:shape id="_x0000_i1053" type="#_x0000_t75" style="width:16.5pt;height:20pt" o:ole="">
-            <v:imagedata r:id="rId62" o:title=""/>
+          <v:shape id="_x0000_i1053" type="#_x0000_t75" style="width:16.5pt;height:20.25pt" o:ole="">
+            <v:imagedata r:id="rId63" o:title=""/>
           </v:shape>
-          <o:OLEObject Type="Embed" ProgID="Equation.DSMT4" ShapeID="_x0000_i1053" DrawAspect="Content" ObjectID="_1796507267" r:id="rId63"/>
+          <o:OLEObject Type="Embed" ProgID="Equation.DSMT4" ShapeID="_x0000_i1053" DrawAspect="Content" ObjectID="_1796552308" r:id="rId64"/>
         </w:object>
       </w:r>
       <w:r>
@@ -1856,10 +1886,10 @@
           <w:position w:val="-6"/>
         </w:rPr>
         <w:object w:dxaOrig="200" w:dyaOrig="279" w14:anchorId="3800436C">
-          <v:shape id="_x0000_i1054" type="#_x0000_t75" style="width:9.5pt;height:14pt" o:ole="">
-            <v:imagedata r:id="rId64" o:title=""/>
+          <v:shape id="_x0000_i1054" type="#_x0000_t75" style="width:9.75pt;height:14.25pt" o:ole="">
+            <v:imagedata r:id="rId65" o:title=""/>
           </v:shape>
-          <o:OLEObject Type="Embed" ProgID="Equation.DSMT4" ShapeID="_x0000_i1054" DrawAspect="Content" ObjectID="_1796507268" r:id="rId65"/>
+          <o:OLEObject Type="Embed" ProgID="Equation.DSMT4" ShapeID="_x0000_i1054" DrawAspect="Content" ObjectID="_1796552309" r:id="rId66"/>
         </w:object>
       </w:r>
       <w:r>
@@ -1876,10 +1906,10 @@
           <w:position w:val="-6"/>
         </w:rPr>
         <w:object w:dxaOrig="139" w:dyaOrig="260" w14:anchorId="7D274805">
-          <v:shape id="_x0000_i1055" type="#_x0000_t75" style="width:8pt;height:13.5pt" o:ole="">
-            <v:imagedata r:id="rId66" o:title=""/>
+          <v:shape id="_x0000_i1055" type="#_x0000_t75" style="width:8.25pt;height:13.5pt" o:ole="">
+            <v:imagedata r:id="rId67" o:title=""/>
           </v:shape>
-          <o:OLEObject Type="Embed" ProgID="Equation.DSMT4" ShapeID="_x0000_i1055" DrawAspect="Content" ObjectID="_1796507269" r:id="rId67"/>
+          <o:OLEObject Type="Embed" ProgID="Equation.DSMT4" ShapeID="_x0000_i1055" DrawAspect="Content" ObjectID="_1796552310" r:id="rId68"/>
         </w:object>
       </w:r>
       <w:r>
@@ -1896,10 +1926,10 @@
           <w:position w:val="-12"/>
         </w:rPr>
         <w:object w:dxaOrig="380" w:dyaOrig="380" w14:anchorId="6702D416">
-          <v:shape id="_x0000_i1056" type="#_x0000_t75" style="width:20pt;height:20pt" o:ole="">
-            <v:imagedata r:id="rId68" o:title=""/>
+          <v:shape id="_x0000_i1056" type="#_x0000_t75" style="width:20.25pt;height:20.25pt" o:ole="">
+            <v:imagedata r:id="rId69" o:title=""/>
           </v:shape>
-          <o:OLEObject Type="Embed" ProgID="Equation.DSMT4" ShapeID="_x0000_i1056" DrawAspect="Content" ObjectID="_1796507270" r:id="rId69"/>
+          <o:OLEObject Type="Embed" ProgID="Equation.DSMT4" ShapeID="_x0000_i1056" DrawAspect="Content" ObjectID="_1796552311" r:id="rId70"/>
         </w:object>
       </w:r>
       <w:r>
@@ -1916,10 +1946,10 @@
           <w:position w:val="-6"/>
         </w:rPr>
         <w:object w:dxaOrig="200" w:dyaOrig="279" w14:anchorId="728F3BF6">
-          <v:shape id="_x0000_i1057" type="#_x0000_t75" style="width:9.5pt;height:14pt" o:ole="">
-            <v:imagedata r:id="rId70" o:title=""/>
+          <v:shape id="_x0000_i1057" type="#_x0000_t75" style="width:9.75pt;height:14.25pt" o:ole="">
+            <v:imagedata r:id="rId71" o:title=""/>
           </v:shape>
-          <o:OLEObject Type="Embed" ProgID="Equation.DSMT4" ShapeID="_x0000_i1057" DrawAspect="Content" ObjectID="_1796507271" r:id="rId71"/>
+          <o:OLEObject Type="Embed" ProgID="Equation.DSMT4" ShapeID="_x0000_i1057" DrawAspect="Content" ObjectID="_1796552312" r:id="rId72"/>
         </w:object>
       </w:r>
       <w:r>
@@ -1936,10 +1966,10 @@
           <w:position w:val="-6"/>
         </w:rPr>
         <w:object w:dxaOrig="139" w:dyaOrig="260" w14:anchorId="7BFC42C0">
-          <v:shape id="_x0000_i1058" type="#_x0000_t75" style="width:8pt;height:13.5pt" o:ole="">
-            <v:imagedata r:id="rId72" o:title=""/>
+          <v:shape id="_x0000_i1058" type="#_x0000_t75" style="width:8.25pt;height:13.5pt" o:ole="">
+            <v:imagedata r:id="rId73" o:title=""/>
           </v:shape>
-          <o:OLEObject Type="Embed" ProgID="Equation.DSMT4" ShapeID="_x0000_i1058" DrawAspect="Content" ObjectID="_1796507272" r:id="rId73"/>
+          <o:OLEObject Type="Embed" ProgID="Equation.DSMT4" ShapeID="_x0000_i1058" DrawAspect="Content" ObjectID="_1796552313" r:id="rId74"/>
         </w:object>
       </w:r>
       <w:r>
@@ -1956,10 +1986,10 @@
           <w:position w:val="-12"/>
         </w:rPr>
         <w:object w:dxaOrig="200" w:dyaOrig="360" w14:anchorId="1799BFA8">
-          <v:shape id="_x0000_i1059" type="#_x0000_t75" style="width:9.5pt;height:18pt" o:ole="">
-            <v:imagedata r:id="rId74" o:title=""/>
+          <v:shape id="_x0000_i1059" type="#_x0000_t75" style="width:9.75pt;height:18pt" o:ole="">
+            <v:imagedata r:id="rId75" o:title=""/>
           </v:shape>
-          <o:OLEObject Type="Embed" ProgID="Equation.DSMT4" ShapeID="_x0000_i1059" DrawAspect="Content" ObjectID="_1796507273" r:id="rId75"/>
+          <o:OLEObject Type="Embed" ProgID="Equation.DSMT4" ShapeID="_x0000_i1059" DrawAspect="Content" ObjectID="_1796552314" r:id="rId76"/>
         </w:object>
       </w:r>
       <w:r>
@@ -1976,10 +2006,10 @@
           <w:position w:val="-12"/>
         </w:rPr>
         <w:object w:dxaOrig="220" w:dyaOrig="360" w14:anchorId="005A45E9">
-          <v:shape id="_x0000_i1060" type="#_x0000_t75" style="width:10pt;height:18pt" o:ole="">
-            <v:imagedata r:id="rId76" o:title=""/>
+          <v:shape id="_x0000_i1060" type="#_x0000_t75" style="width:9.75pt;height:18pt" o:ole="">
+            <v:imagedata r:id="rId77" o:title=""/>
           </v:shape>
-          <o:OLEObject Type="Embed" ProgID="Equation.DSMT4" ShapeID="_x0000_i1060" DrawAspect="Content" ObjectID="_1796507274" r:id="rId77"/>
+          <o:OLEObject Type="Embed" ProgID="Equation.DSMT4" ShapeID="_x0000_i1060" DrawAspect="Content" ObjectID="_1796552315" r:id="rId78"/>
         </w:object>
       </w:r>
       <w:r>
@@ -1996,10 +2026,10 @@
           <w:position w:val="-10"/>
         </w:rPr>
         <w:object w:dxaOrig="499" w:dyaOrig="320" w14:anchorId="22389FC3">
-          <v:shape id="_x0000_i1061" type="#_x0000_t75" style="width:25.5pt;height:15.5pt" o:ole="">
-            <v:imagedata r:id="rId78" o:title=""/>
+          <v:shape id="_x0000_i1061" type="#_x0000_t75" style="width:25.5pt;height:15.75pt" o:ole="">
+            <v:imagedata r:id="rId79" o:title=""/>
           </v:shape>
-          <o:OLEObject Type="Embed" ProgID="Equation.DSMT4" ShapeID="_x0000_i1061" DrawAspect="Content" ObjectID="_1796507275" r:id="rId79"/>
+          <o:OLEObject Type="Embed" ProgID="Equation.DSMT4" ShapeID="_x0000_i1061" DrawAspect="Content" ObjectID="_1796552316" r:id="rId80"/>
         </w:object>
       </w:r>
       <w:r>
@@ -2017,9 +2047,9 @@
         </w:rPr>
         <w:object w:dxaOrig="260" w:dyaOrig="360" w14:anchorId="7155C472">
           <v:shape id="_x0000_i1062" type="#_x0000_t75" style="width:13.5pt;height:18pt" o:ole="">
-            <v:imagedata r:id="rId80" o:title=""/>
+            <v:imagedata r:id="rId81" o:title=""/>
           </v:shape>
-          <o:OLEObject Type="Embed" ProgID="Equation.DSMT4" ShapeID="_x0000_i1062" DrawAspect="Content" ObjectID="_1796507276" r:id="rId81"/>
+          <o:OLEObject Type="Embed" ProgID="Equation.DSMT4" ShapeID="_x0000_i1062" DrawAspect="Content" ObjectID="_1796552317" r:id="rId82"/>
         </w:object>
       </w:r>
       <w:r>
@@ -2036,10 +2066,10 @@
           <w:position w:val="-6"/>
         </w:rPr>
         <w:object w:dxaOrig="139" w:dyaOrig="260" w14:anchorId="025E3205">
-          <v:shape id="_x0000_i1063" type="#_x0000_t75" style="width:8pt;height:13.5pt" o:ole="">
-            <v:imagedata r:id="rId82" o:title=""/>
+          <v:shape id="_x0000_i1063" type="#_x0000_t75" style="width:8.25pt;height:13.5pt" o:ole="">
+            <v:imagedata r:id="rId83" o:title=""/>
           </v:shape>
-          <o:OLEObject Type="Embed" ProgID="Equation.DSMT4" ShapeID="_x0000_i1063" DrawAspect="Content" ObjectID="_1796507277" r:id="rId83"/>
+          <o:OLEObject Type="Embed" ProgID="Equation.DSMT4" ShapeID="_x0000_i1063" DrawAspect="Content" ObjectID="_1796552318" r:id="rId84"/>
         </w:object>
       </w:r>
       <w:r>
@@ -2056,10 +2086,10 @@
           <w:position w:val="-14"/>
         </w:rPr>
         <w:object w:dxaOrig="279" w:dyaOrig="380" w14:anchorId="72B18CCE">
-          <v:shape id="_x0000_i1064" type="#_x0000_t75" style="width:14pt;height:20pt" o:ole="">
-            <v:imagedata r:id="rId84" o:title=""/>
+          <v:shape id="_x0000_i1064" type="#_x0000_t75" style="width:14.25pt;height:20.25pt" o:ole="">
+            <v:imagedata r:id="rId85" o:title=""/>
           </v:shape>
-          <o:OLEObject Type="Embed" ProgID="Equation.DSMT4" ShapeID="_x0000_i1064" DrawAspect="Content" ObjectID="_1796507278" r:id="rId85"/>
+          <o:OLEObject Type="Embed" ProgID="Equation.DSMT4" ShapeID="_x0000_i1064" DrawAspect="Content" ObjectID="_1796552319" r:id="rId86"/>
         </w:object>
       </w:r>
       <w:r>
@@ -2076,10 +2106,10 @@
           <w:position w:val="-12"/>
         </w:rPr>
         <w:object w:dxaOrig="200" w:dyaOrig="360" w14:anchorId="2073B460">
-          <v:shape id="_x0000_i1065" type="#_x0000_t75" style="width:9.5pt;height:18pt" o:ole="">
-            <v:imagedata r:id="rId86" o:title=""/>
+          <v:shape id="_x0000_i1065" type="#_x0000_t75" style="width:9.75pt;height:18pt" o:ole="">
+            <v:imagedata r:id="rId87" o:title=""/>
           </v:shape>
-          <o:OLEObject Type="Embed" ProgID="Equation.DSMT4" ShapeID="_x0000_i1065" DrawAspect="Content" ObjectID="_1796507279" r:id="rId87"/>
+          <o:OLEObject Type="Embed" ProgID="Equation.DSMT4" ShapeID="_x0000_i1065" DrawAspect="Content" ObjectID="_1796552320" r:id="rId88"/>
         </w:object>
       </w:r>
       <w:r>
@@ -2094,10 +2124,10 @@
           <w:position w:val="-12"/>
         </w:rPr>
         <w:object w:dxaOrig="220" w:dyaOrig="360" w14:anchorId="11DB82E5">
-          <v:shape id="_x0000_i1066" type="#_x0000_t75" style="width:10pt;height:18pt" o:ole="">
-            <v:imagedata r:id="rId88" o:title=""/>
+          <v:shape id="_x0000_i1066" type="#_x0000_t75" style="width:9.75pt;height:18pt" o:ole="">
+            <v:imagedata r:id="rId89" o:title=""/>
           </v:shape>
-          <o:OLEObject Type="Embed" ProgID="Equation.DSMT4" ShapeID="_x0000_i1066" DrawAspect="Content" ObjectID="_1796507280" r:id="rId89"/>
+          <o:OLEObject Type="Embed" ProgID="Equation.DSMT4" ShapeID="_x0000_i1066" DrawAspect="Content" ObjectID="_1796552321" r:id="rId90"/>
         </w:object>
       </w:r>
       <w:r>
@@ -2170,9 +2200,9 @@
         </w:rPr>
         <w:object w:dxaOrig="4060" w:dyaOrig="840" w14:anchorId="2D3951A0">
           <v:shape id="_x0000_i1067" type="#_x0000_t75" style="width:202.5pt;height:42pt" o:ole="">
-            <v:imagedata r:id="rId90" o:title=""/>
+            <v:imagedata r:id="rId91" o:title=""/>
           </v:shape>
-          <o:OLEObject Type="Embed" ProgID="Equation.DSMT4" ShapeID="_x0000_i1067" DrawAspect="Content" ObjectID="_1796507281" r:id="rId91"/>
+          <o:OLEObject Type="Embed" ProgID="Equation.DSMT4" ShapeID="_x0000_i1067" DrawAspect="Content" ObjectID="_1796552322" r:id="rId92"/>
         </w:object>
       </w:r>
       <w:r>
@@ -2219,10 +2249,10 @@
           <w:position w:val="-6"/>
         </w:rPr>
         <w:object w:dxaOrig="240" w:dyaOrig="220" w14:anchorId="0AFD3714">
-          <v:shape id="_x0000_i1068" type="#_x0000_t75" style="width:12pt;height:10pt" o:ole="">
-            <v:imagedata r:id="rId92" o:title=""/>
+          <v:shape id="_x0000_i1068" type="#_x0000_t75" style="width:12pt;height:9.75pt" o:ole="">
+            <v:imagedata r:id="rId93" o:title=""/>
           </v:shape>
-          <o:OLEObject Type="Embed" ProgID="Equation.DSMT4" ShapeID="_x0000_i1068" DrawAspect="Content" ObjectID="_1796507282" r:id="rId93"/>
+          <o:OLEObject Type="Embed" ProgID="Equation.DSMT4" ShapeID="_x0000_i1068" DrawAspect="Content" ObjectID="_1796552323" r:id="rId94"/>
         </w:object>
       </w:r>
       <w:r>
@@ -2239,10 +2269,10 @@
           <w:position w:val="-10"/>
         </w:rPr>
         <w:object w:dxaOrig="240" w:dyaOrig="320" w14:anchorId="2F36A67A">
-          <v:shape id="_x0000_i1069" type="#_x0000_t75" style="width:12pt;height:15.5pt" o:ole="">
-            <v:imagedata r:id="rId94" o:title=""/>
+          <v:shape id="_x0000_i1069" type="#_x0000_t75" style="width:12pt;height:15.75pt" o:ole="">
+            <v:imagedata r:id="rId95" o:title=""/>
           </v:shape>
-          <o:OLEObject Type="Embed" ProgID="Equation.DSMT4" ShapeID="_x0000_i1069" DrawAspect="Content" ObjectID="_1796507283" r:id="rId95"/>
+          <o:OLEObject Type="Embed" ProgID="Equation.DSMT4" ShapeID="_x0000_i1069" DrawAspect="Content" ObjectID="_1796552324" r:id="rId96"/>
         </w:object>
       </w:r>
       <w:r>
@@ -2259,10 +2289,10 @@
           <w:position w:val="-12"/>
         </w:rPr>
         <w:object w:dxaOrig="200" w:dyaOrig="360" w14:anchorId="5E9D503D">
-          <v:shape id="_x0000_i1070" type="#_x0000_t75" style="width:9.5pt;height:18pt" o:ole="">
-            <v:imagedata r:id="rId96" o:title=""/>
+          <v:shape id="_x0000_i1070" type="#_x0000_t75" style="width:9.75pt;height:18pt" o:ole="">
+            <v:imagedata r:id="rId97" o:title=""/>
           </v:shape>
-          <o:OLEObject Type="Embed" ProgID="Equation.DSMT4" ShapeID="_x0000_i1070" DrawAspect="Content" ObjectID="_1796507284" r:id="rId97"/>
+          <o:OLEObject Type="Embed" ProgID="Equation.DSMT4" ShapeID="_x0000_i1070" DrawAspect="Content" ObjectID="_1796552325" r:id="rId98"/>
         </w:object>
       </w:r>
       <w:r>
@@ -2378,10 +2408,10 @@
           <w:position w:val="-12"/>
         </w:rPr>
         <w:object w:dxaOrig="540" w:dyaOrig="360" w14:anchorId="541C1DA9">
-          <v:shape id="_x0000_i1071" type="#_x0000_t75" style="width:28pt;height:18pt" o:ole="">
-            <v:imagedata r:id="rId98" o:title=""/>
+          <v:shape id="_x0000_i1071" type="#_x0000_t75" style="width:27.75pt;height:18pt" o:ole="">
+            <v:imagedata r:id="rId99" o:title=""/>
           </v:shape>
-          <o:OLEObject Type="Embed" ProgID="Equation.DSMT4" ShapeID="_x0000_i1071" DrawAspect="Content" ObjectID="_1796507285" r:id="rId99"/>
+          <o:OLEObject Type="Embed" ProgID="Equation.DSMT4" ShapeID="_x0000_i1071" DrawAspect="Content" ObjectID="_1796552326" r:id="rId100"/>
         </w:object>
       </w:r>
       <w:r>
@@ -2399,9 +2429,9 @@
         </w:rPr>
         <w:object w:dxaOrig="260" w:dyaOrig="360" w14:anchorId="55AAACA4">
           <v:shape id="_x0000_i1072" type="#_x0000_t75" style="width:13.5pt;height:18pt" o:ole="">
-            <v:imagedata r:id="rId100" o:title=""/>
+            <v:imagedata r:id="rId101" o:title=""/>
           </v:shape>
-          <o:OLEObject Type="Embed" ProgID="Equation.DSMT4" ShapeID="_x0000_i1072" DrawAspect="Content" ObjectID="_1796507286" r:id="rId101"/>
+          <o:OLEObject Type="Embed" ProgID="Equation.DSMT4" ShapeID="_x0000_i1072" DrawAspect="Content" ObjectID="_1796552327" r:id="rId102"/>
         </w:object>
       </w:r>
       <w:r>
@@ -2418,10 +2448,10 @@
           <w:position w:val="-14"/>
         </w:rPr>
         <w:object w:dxaOrig="279" w:dyaOrig="380" w14:anchorId="0FADFE07">
-          <v:shape id="_x0000_i1073" type="#_x0000_t75" style="width:14pt;height:20pt" o:ole="">
-            <v:imagedata r:id="rId102" o:title=""/>
+          <v:shape id="_x0000_i1073" type="#_x0000_t75" style="width:14.25pt;height:20.25pt" o:ole="">
+            <v:imagedata r:id="rId103" o:title=""/>
           </v:shape>
-          <o:OLEObject Type="Embed" ProgID="Equation.DSMT4" ShapeID="_x0000_i1073" DrawAspect="Content" ObjectID="_1796507287" r:id="rId103"/>
+          <o:OLEObject Type="Embed" ProgID="Equation.DSMT4" ShapeID="_x0000_i1073" DrawAspect="Content" ObjectID="_1796552328" r:id="rId104"/>
         </w:object>
       </w:r>
       <w:r>
@@ -2438,29 +2468,19 @@
           <w:position w:val="-6"/>
         </w:rPr>
         <w:object w:dxaOrig="1140" w:dyaOrig="279" w14:anchorId="20F6FBFB">
-          <v:shape id="_x0000_i1074" type="#_x0000_t75" style="width:56.5pt;height:14pt" o:ole="">
-            <v:imagedata r:id="rId104" o:title=""/>
+          <v:shape id="_x0000_i1074" type="#_x0000_t75" style="width:56.25pt;height:14.25pt" o:ole="">
+            <v:imagedata r:id="rId105" o:title=""/>
           </v:shape>
-          <o:OLEObject Type="Embed" ProgID="Equation.DSMT4" ShapeID="_x0000_i1074" DrawAspect="Content" ObjectID="_1796507288" r:id="rId105"/>
+          <o:OLEObject Type="Embed" ProgID="Equation.DSMT4" ShapeID="_x0000_i1074" DrawAspect="Content" ObjectID="_1796552329" r:id="rId106"/>
         </w:object>
       </w:r>
-      <w:proofErr w:type="gramStart"/>
-      <w:r>
-        <w:rPr>
-          <w:rFonts w:ascii="Times New Roman" w:eastAsia="宋体" w:hAnsi="Times New Roman" w:cs="Times New Roman"/>
-          <w:sz w:val="24"/>
-          <w:szCs w:val="24"/>
-        </w:rPr>
-        <w:t>个</w:t>
-      </w:r>
-      <w:proofErr w:type="gramEnd"/>
-      <w:r>
-        <w:rPr>
-          <w:rFonts w:ascii="Times New Roman" w:eastAsia="宋体" w:hAnsi="Times New Roman" w:cs="Times New Roman"/>
-          <w:sz w:val="24"/>
-          <w:szCs w:val="24"/>
-        </w:rPr>
-        <w:t>粒子依次执行完</w:t>
+      <w:r>
+        <w:rPr>
+          <w:rFonts w:ascii="Times New Roman" w:eastAsia="宋体" w:hAnsi="Times New Roman" w:cs="Times New Roman"/>
+          <w:sz w:val="24"/>
+          <w:szCs w:val="24"/>
+        </w:rPr>
+        <w:t>个粒子依次执行完</w:t>
       </w:r>
       <w:r>
         <w:rPr>
@@ -2519,9 +2539,9 @@
         </w:rPr>
         <w:object w:dxaOrig="260" w:dyaOrig="360" w14:anchorId="3E2D90D1">
           <v:shape id="_x0000_i1075" type="#_x0000_t75" style="width:13.5pt;height:18pt" o:ole="">
-            <v:imagedata r:id="rId106" o:title=""/>
+            <v:imagedata r:id="rId107" o:title=""/>
           </v:shape>
-          <o:OLEObject Type="Embed" ProgID="Equation.DSMT4" ShapeID="_x0000_i1075" DrawAspect="Content" ObjectID="_1796507289" r:id="rId107"/>
+          <o:OLEObject Type="Embed" ProgID="Equation.DSMT4" ShapeID="_x0000_i1075" DrawAspect="Content" ObjectID="_1796552330" r:id="rId108"/>
         </w:object>
       </w:r>
       <w:r>
@@ -2538,10 +2558,10 @@
           <w:position w:val="-14"/>
         </w:rPr>
         <w:object w:dxaOrig="279" w:dyaOrig="380" w14:anchorId="75198A73">
-          <v:shape id="_x0000_i1076" type="#_x0000_t75" style="width:14pt;height:20pt" o:ole="">
-            <v:imagedata r:id="rId108" o:title=""/>
+          <v:shape id="_x0000_i1076" type="#_x0000_t75" style="width:14.25pt;height:20.25pt" o:ole="">
+            <v:imagedata r:id="rId109" o:title=""/>
           </v:shape>
-          <o:OLEObject Type="Embed" ProgID="Equation.DSMT4" ShapeID="_x0000_i1076" DrawAspect="Content" ObjectID="_1796507290" r:id="rId109"/>
+          <o:OLEObject Type="Embed" ProgID="Equation.DSMT4" ShapeID="_x0000_i1076" DrawAspect="Content" ObjectID="_1796552331" r:id="rId110"/>
         </w:object>
       </w:r>
       <w:r>
@@ -2932,18 +2952,8 @@
           <w:sz w:val="24"/>
           <w:szCs w:val="24"/>
         </w:rPr>
-        <w:t>，</w:t>
-      </w:r>
-      <w:proofErr w:type="gramStart"/>
-      <w:r>
-        <w:rPr>
-          <w:rFonts w:ascii="Times New Roman" w:eastAsia="宋体" w:hAnsi="Times New Roman" w:cs="Times New Roman" w:hint="eastAsia"/>
-          <w:sz w:val="24"/>
-          <w:szCs w:val="24"/>
-        </w:rPr>
-        <w:t>取最后</w:t>
-      </w:r>
-      <w:proofErr w:type="gramEnd"/>
+        <w:t>，取最后</w:t>
+      </w:r>
       <w:r>
         <w:rPr>
           <w:rFonts w:ascii="Times New Roman" w:eastAsia="宋体" w:hAnsi="Times New Roman" w:cs="Times New Roman" w:hint="eastAsia"/>
@@ -3014,25 +3024,7 @@
           <w:sz w:val="24"/>
           <w:szCs w:val="24"/>
         </w:rPr>
-        <w:t>受试者的</w:t>
-      </w:r>
-      <w:proofErr w:type="gramStart"/>
-      <w:r>
-        <w:rPr>
-          <w:rFonts w:ascii="Times New Roman" w:eastAsia="宋体" w:hAnsi="Times New Roman" w:cs="Times New Roman" w:hint="eastAsia"/>
-          <w:sz w:val="24"/>
-          <w:szCs w:val="24"/>
-        </w:rPr>
-        <w:t>左侧腿</w:t>
-      </w:r>
-      <w:proofErr w:type="gramEnd"/>
-      <w:r>
-        <w:rPr>
-          <w:rFonts w:ascii="Times New Roman" w:eastAsia="宋体" w:hAnsi="Times New Roman" w:cs="Times New Roman" w:hint="eastAsia"/>
-          <w:sz w:val="24"/>
-          <w:szCs w:val="24"/>
-        </w:rPr>
-        <w:t>为例</w:t>
+        <w:t>受试者的左侧腿为例</w:t>
       </w:r>
       <w:r>
         <w:rPr>
@@ -3064,7 +3056,129 @@
           <w:sz w:val="24"/>
           <w:szCs w:val="24"/>
         </w:rPr>
-        <w:t>运动角度如图所示：</w:t>
+        <w:t>关节</w:t>
+      </w:r>
+      <w:r>
+        <w:rPr>
+          <w:rFonts w:ascii="Times New Roman" w:eastAsia="宋体" w:hAnsi="Times New Roman" w:cs="Times New Roman" w:hint="eastAsia"/>
+          <w:sz w:val="24"/>
+          <w:szCs w:val="24"/>
+        </w:rPr>
+        <w:t>运动</w:t>
+      </w:r>
+      <w:r>
+        <w:rPr>
+          <w:rFonts w:ascii="Times New Roman" w:eastAsia="宋体" w:hAnsi="Times New Roman" w:cs="Times New Roman" w:hint="eastAsia"/>
+          <w:sz w:val="24"/>
+          <w:szCs w:val="24"/>
+        </w:rPr>
+        <w:t>弧度</w:t>
+      </w:r>
+      <w:r>
+        <w:rPr>
+          <w:rFonts w:ascii="Times New Roman" w:eastAsia="宋体" w:hAnsi="Times New Roman" w:cs="Times New Roman" w:hint="eastAsia"/>
+          <w:sz w:val="24"/>
+          <w:szCs w:val="24"/>
+        </w:rPr>
+        <w:t>（左列）</w:t>
+      </w:r>
+      <w:r>
+        <w:rPr>
+          <w:rFonts w:ascii="Times New Roman" w:eastAsia="宋体" w:hAnsi="Times New Roman" w:cs="Times New Roman" w:hint="eastAsia"/>
+          <w:sz w:val="24"/>
+          <w:szCs w:val="24"/>
+        </w:rPr>
+        <w:t>和角速度</w:t>
+      </w:r>
+      <w:r>
+        <w:rPr>
+          <w:rFonts w:ascii="Times New Roman" w:eastAsia="宋体" w:hAnsi="Times New Roman" w:cs="Times New Roman" w:hint="eastAsia"/>
+          <w:sz w:val="24"/>
+          <w:szCs w:val="24"/>
+        </w:rPr>
+        <w:t>（右列）</w:t>
+      </w:r>
+      <w:r>
+        <w:rPr>
+          <w:rFonts w:ascii="Times New Roman" w:eastAsia="宋体" w:hAnsi="Times New Roman" w:cs="Times New Roman" w:hint="eastAsia"/>
+          <w:sz w:val="24"/>
+          <w:szCs w:val="24"/>
+        </w:rPr>
+        <w:t>如图所示</w:t>
+      </w:r>
+      <w:r>
+        <w:rPr>
+          <w:rFonts w:ascii="Times New Roman" w:eastAsia="宋体" w:hAnsi="Times New Roman" w:cs="Times New Roman" w:hint="eastAsia"/>
+          <w:sz w:val="24"/>
+          <w:szCs w:val="24"/>
+        </w:rPr>
+        <w:t>。其中，关节角度轨迹将作为机器人运动时的期望轨迹，指导下肢各关节电机产生力矩，进而驱动机器人在一定速度下实现平稳行走。</w:t>
+      </w:r>
+    </w:p>
+    <w:p>
+      <w:pPr>
+        <w:jc w:val="center"/>
+        <w:rPr>
+          <w:rFonts w:ascii="Times New Roman" w:eastAsia="宋体" w:hAnsi="Times New Roman" w:cs="Times New Roman"/>
+          <w:sz w:val="24"/>
+          <w:szCs w:val="24"/>
+        </w:rPr>
+      </w:pPr>
+      <w:r>
+        <w:rPr>
+          <w:rFonts w:ascii="Times New Roman" w:eastAsia="宋体" w:hAnsi="Times New Roman" w:cs="Times New Roman"/>
+          <w:noProof/>
+          <w:sz w:val="24"/>
+          <w:szCs w:val="24"/>
+        </w:rPr>
+        <w:drawing>
+          <wp:inline distT="0" distB="0" distL="0" distR="0" wp14:anchorId="60B9DA48" wp14:editId="18392A32">
+            <wp:extent cx="5270500" cy="3977005"/>
+            <wp:effectExtent l="0" t="0" r="6350" b="0"/>
+            <wp:docPr id="2" name="图片 2"/>
+            <wp:cNvGraphicFramePr>
+              <a:graphicFrameLocks xmlns:a="http://schemas.openxmlformats.org/drawingml/2006/main" noChangeAspect="1"/>
+            </wp:cNvGraphicFramePr>
+            <a:graphic xmlns:a="http://schemas.openxmlformats.org/drawingml/2006/main">
+              <a:graphicData uri="http://schemas.openxmlformats.org/drawingml/2006/picture">
+                <pic:pic xmlns:pic="http://schemas.openxmlformats.org/drawingml/2006/picture">
+                  <pic:nvPicPr>
+                    <pic:cNvPr id="0" name="Picture 53"/>
+                    <pic:cNvPicPr>
+                      <a:picLocks noChangeAspect="1" noChangeArrowheads="1"/>
+                    </pic:cNvPicPr>
+                  </pic:nvPicPr>
+                  <pic:blipFill>
+                    <a:blip r:embed="rId111">
+                      <a:extLst>
+                        <a:ext uri="{28A0092B-C50C-407E-A947-70E740481C1C}">
+                          <a14:useLocalDpi xmlns:a14="http://schemas.microsoft.com/office/drawing/2010/main" val="0"/>
+                        </a:ext>
+                      </a:extLst>
+                    </a:blip>
+                    <a:srcRect/>
+                    <a:stretch>
+                      <a:fillRect/>
+                    </a:stretch>
+                  </pic:blipFill>
+                  <pic:spPr bwMode="auto">
+                    <a:xfrm>
+                      <a:off x="0" y="0"/>
+                      <a:ext cx="5270500" cy="3977005"/>
+                    </a:xfrm>
+                    <a:prstGeom prst="rect">
+                      <a:avLst/>
+                    </a:prstGeom>
+                    <a:noFill/>
+                    <a:ln>
+                      <a:noFill/>
+                    </a:ln>
+                  </pic:spPr>
+                </pic:pic>
+              </a:graphicData>
+            </a:graphic>
+          </wp:inline>
+        </w:drawing>
       </w:r>
     </w:p>
     <w:p>
@@ -3073,8 +3187,37 @@
         <w:jc w:val="center"/>
         <w:rPr>
           <w:rFonts w:ascii="Times New Roman" w:eastAsia="宋体" w:hAnsi="Times New Roman" w:cs="Times New Roman"/>
-          <w:sz w:val="24"/>
-          <w:szCs w:val="24"/>
+          <w:szCs w:val="24"/>
+        </w:rPr>
+      </w:pPr>
+      <w:r>
+        <w:rPr>
+          <w:rFonts w:ascii="Times New Roman" w:eastAsia="宋体" w:hAnsi="Times New Roman" w:cs="Times New Roman" w:hint="eastAsia"/>
+          <w:szCs w:val="24"/>
+        </w:rPr>
+        <w:t>图</w:t>
+      </w:r>
+      <w:r>
+        <w:rPr>
+          <w:rFonts w:ascii="Times New Roman" w:eastAsia="宋体" w:hAnsi="Times New Roman" w:cs="Times New Roman" w:hint="eastAsia"/>
+          <w:szCs w:val="24"/>
+        </w:rPr>
+        <w:t xml:space="preserve"> </w:t>
+      </w:r>
+      <w:r>
+        <w:rPr>
+          <w:rFonts w:ascii="Times New Roman" w:eastAsia="宋体" w:hAnsi="Times New Roman" w:cs="Times New Roman" w:hint="eastAsia"/>
+          <w:szCs w:val="24"/>
+        </w:rPr>
+        <w:t>人体实测下肢运动轨迹</w:t>
+      </w:r>
+    </w:p>
+    <w:p>
+      <w:pPr>
+        <w:spacing w:line="400" w:lineRule="exact"/>
+        <w:ind w:firstLineChars="200" w:firstLine="420"/>
+        <w:rPr>
+          <w:rFonts w:hint="eastAsia"/>
         </w:rPr>
       </w:pPr>
     </w:p>
@@ -3082,9 +3225,34 @@
       <w:pPr>
         <w:spacing w:line="400" w:lineRule="exact"/>
         <w:rPr>
-          <w:rFonts w:ascii="Times New Roman" w:eastAsia="宋体" w:hAnsi="Times New Roman" w:cs="Times New Roman" w:hint="eastAsia"/>
-          <w:sz w:val="24"/>
-          <w:szCs w:val="24"/>
+          <w:rFonts w:hint="eastAsia"/>
+        </w:rPr>
+      </w:pPr>
+      <w:r>
+        <w:rPr>
+          <w:rFonts w:hint="eastAsia"/>
+        </w:rPr>
+        <w:t>基于</w:t>
+      </w:r>
+      <w:r>
+        <w:rPr>
+          <w:rFonts w:hint="eastAsia"/>
+        </w:rPr>
+        <w:t>粒子群</w:t>
+      </w:r>
+      <w:r>
+        <w:rPr>
+          <w:rFonts w:hint="eastAsia"/>
+        </w:rPr>
+        <w:t>实时参数优化的机器人行走动力学仿真结果</w:t>
+      </w:r>
+    </w:p>
+    <w:p>
+      <w:pPr>
+        <w:spacing w:line="400" w:lineRule="exact"/>
+        <w:ind w:firstLineChars="200" w:firstLine="420"/>
+        <w:rPr>
+          <w:rFonts w:hint="eastAsia"/>
         </w:rPr>
       </w:pPr>
     </w:p>
@@ -3096,6 +3264,705 @@
           <w:rFonts w:hint="eastAsia"/>
         </w:rPr>
       </w:pPr>
+      <w:r>
+        <w:rPr>
+          <w:rFonts w:hint="eastAsia"/>
+        </w:rPr>
+        <w:t>为</w:t>
+      </w:r>
+      <w:r>
+        <w:rPr>
+          <w:rFonts w:hint="eastAsia"/>
+        </w:rPr>
+        <w:t>验证所建立的双足机器人动力学模型的有效性，并评估粒子群实时优化方法用于机器人关节</w:t>
+      </w:r>
+      <w:r>
+        <w:rPr>
+          <w:rFonts w:hint="eastAsia"/>
+        </w:rPr>
+        <w:t>控制</w:t>
+      </w:r>
+      <w:r>
+        <w:rPr>
+          <w:rFonts w:hint="eastAsia"/>
+        </w:rPr>
+        <w:t>参数调优的能力，</w:t>
+      </w:r>
+      <w:r>
+        <w:rPr>
+          <w:rFonts w:hint="eastAsia"/>
+        </w:rPr>
+        <w:t>我们通过对双足机器人动力学模型、关节电机PD控制策略及粒子群实时参数优化方法进行了代码实现和动力学仿真。</w:t>
+      </w:r>
+      <w:r>
+        <w:rPr>
+          <w:rFonts w:hint="eastAsia"/>
+        </w:rPr>
+        <w:t>每个粒子所包含的各关节PD控制参数均</w:t>
+      </w:r>
+      <w:r>
+        <w:rPr>
+          <w:rFonts w:hint="eastAsia"/>
+        </w:rPr>
+        <w:t>限幅在</w:t>
+      </w:r>
+      <w:r>
+        <w:rPr>
+          <w:rFonts w:hint="eastAsia"/>
+          <w:position w:val="-14"/>
+        </w:rPr>
+        <w:object w:dxaOrig="780" w:dyaOrig="400" w14:anchorId="77E9BC04">
+          <v:shape id="_x0000_i1078" type="#_x0000_t75" style="width:39pt;height:20.25pt" o:ole="">
+            <v:imagedata r:id="rId112" o:title=""/>
+          </v:shape>
+          <o:OLEObject Type="Embed" ProgID="Equation.DSMT4" ShapeID="_x0000_i1078" DrawAspect="Content" ObjectID="_1796552332" r:id="rId113"/>
+        </w:object>
+      </w:r>
+      <w:r>
+        <w:rPr>
+          <w:rFonts w:hint="eastAsia"/>
+        </w:rPr>
+        <w:t>，且在可行</w:t>
+      </w:r>
+      <w:r>
+        <w:rPr>
+          <w:rFonts w:hint="eastAsia"/>
+        </w:rPr>
+        <w:t>域内进行随机初始化；</w:t>
+      </w:r>
+      <w:r>
+        <w:rPr>
+          <w:rFonts w:hint="eastAsia"/>
+        </w:rPr>
+        <w:t>仿真环境中，机器人各刚体部分的长度、质量、质心和惯性矩阵等属性与其对应的SOLIDWORKS模型参数保持一致。仿真的框架搭建及数值计算均在MATLAB</w:t>
+      </w:r>
+      <w:r>
+        <w:t xml:space="preserve"> </w:t>
+      </w:r>
+      <w:r>
+        <w:rPr>
+          <w:rFonts w:hint="eastAsia"/>
+        </w:rPr>
+        <w:t>R</w:t>
+      </w:r>
+      <w:r>
+        <w:t>2024</w:t>
+      </w:r>
+      <w:r>
+        <w:rPr>
+          <w:rFonts w:hint="eastAsia"/>
+        </w:rPr>
+        <w:t>a中进行，</w:t>
+      </w:r>
+      <w:r>
+        <w:rPr>
+          <w:rFonts w:hint="eastAsia"/>
+        </w:rPr>
+        <w:t>行走仿真总时长1</w:t>
+      </w:r>
+      <w:r>
+        <w:t xml:space="preserve">0 </w:t>
+      </w:r>
+      <w:r>
+        <w:rPr>
+          <w:rFonts w:hint="eastAsia"/>
+        </w:rPr>
+        <w:t>s，动力学过程求解固定步长0</w:t>
+      </w:r>
+      <w:r>
+        <w:t xml:space="preserve">.1 </w:t>
+      </w:r>
+      <w:proofErr w:type="spellStart"/>
+      <w:r>
+        <w:rPr>
+          <w:rFonts w:hint="eastAsia"/>
+        </w:rPr>
+        <w:t>ms</w:t>
+      </w:r>
+      <w:proofErr w:type="spellEnd"/>
+      <w:r>
+        <w:rPr>
+          <w:rFonts w:hint="eastAsia"/>
+        </w:rPr>
+        <w:t>。</w:t>
+      </w:r>
+      <w:r>
+        <w:rPr>
+          <w:rFonts w:hint="eastAsia"/>
+        </w:rPr>
+        <w:t>仿真优化过程在</w:t>
+      </w:r>
+      <w:r>
+        <w:rPr>
+          <w:rFonts w:hint="eastAsia"/>
+        </w:rPr>
+        <w:t>个人</w:t>
+      </w:r>
+      <w:r>
+        <w:rPr>
+          <w:rFonts w:hint="eastAsia"/>
+        </w:rPr>
+        <w:t>台式机（Intel</w:t>
+      </w:r>
+      <w:r>
+        <w:t xml:space="preserve"> </w:t>
+      </w:r>
+      <w:r>
+        <w:rPr>
+          <w:rFonts w:hint="eastAsia"/>
+        </w:rPr>
+        <w:t>Core</w:t>
+      </w:r>
+      <w:r>
+        <w:t xml:space="preserve"> </w:t>
+      </w:r>
+      <w:r>
+        <w:rPr>
+          <w:rFonts w:hint="eastAsia"/>
+        </w:rPr>
+        <w:t>i7</w:t>
+      </w:r>
+      <w:r>
+        <w:t>-12700, 2.1 GHz</w:t>
+      </w:r>
+      <w:r>
+        <w:rPr>
+          <w:rFonts w:hint="eastAsia"/>
+        </w:rPr>
+        <w:t>,</w:t>
+      </w:r>
+      <w:r>
+        <w:t xml:space="preserve"> 16 GB RAM</w:t>
+      </w:r>
+      <w:r>
+        <w:rPr>
+          <w:rFonts w:hint="eastAsia"/>
+        </w:rPr>
+        <w:t>）中进行，</w:t>
+      </w:r>
+      <w:r>
+        <w:rPr>
+          <w:rFonts w:hint="eastAsia"/>
+        </w:rPr>
+        <w:t>共</w:t>
+      </w:r>
+      <w:r>
+        <w:rPr>
+          <w:rFonts w:hint="eastAsia"/>
+        </w:rPr>
+        <w:t>用时7</w:t>
+      </w:r>
+      <w:r>
+        <w:t xml:space="preserve">3.57 </w:t>
+      </w:r>
+      <w:r>
+        <w:rPr>
+          <w:rFonts w:hint="eastAsia"/>
+        </w:rPr>
+        <w:t>s。</w:t>
+      </w:r>
+    </w:p>
+    <w:p>
+      <w:pPr>
+        <w:spacing w:line="400" w:lineRule="exact"/>
+        <w:ind w:firstLineChars="200" w:firstLine="420"/>
+        <w:rPr>
+          <w:rFonts w:hint="eastAsia"/>
+        </w:rPr>
+      </w:pPr>
+      <w:r>
+        <w:rPr>
+          <w:rFonts w:hint="eastAsia"/>
+        </w:rPr>
+        <w:t>下图展示了机器人动力学模型行走仿真的关节运动弧度（左列）和角速度（右列）与期望轨迹的对比结果。其中，</w:t>
+      </w:r>
+      <w:r>
+        <w:rPr>
+          <w:rFonts w:hint="eastAsia"/>
+        </w:rPr>
+        <w:t>绿色虚线为动力学仿真下的机器人关节运动轨迹，红色实现为实测人体运动轨迹，</w:t>
+      </w:r>
+      <w:r>
+        <w:rPr>
+          <w:rFonts w:hint="eastAsia"/>
+        </w:rPr>
+        <w:t>即</w:t>
+      </w:r>
+      <w:r>
+        <w:rPr>
+          <w:rFonts w:hint="eastAsia"/>
+        </w:rPr>
+        <w:t>机器人关节运动的期望轨迹。</w:t>
+      </w:r>
+      <w:r>
+        <w:rPr>
+          <w:rFonts w:hint="eastAsia"/>
+        </w:rPr>
+        <w:t>从关节运动弧度（左列）数据来看，机器人的关节运动能够几乎完全贴合期望轨迹；从关节运动速度（右列）数据来看，尽管机器人的关节运动角速度同样能够贴合</w:t>
+      </w:r>
+      <w:r>
+        <w:rPr>
+          <w:rFonts w:hint="eastAsia"/>
+        </w:rPr>
+        <w:t>人体实测的下肢运动速度数据。注意到实测速度轨迹由于测量误差、计算误差等缘故，存在较严重的毛刺，</w:t>
+      </w:r>
+      <w:r>
+        <w:rPr>
+          <w:rFonts w:hint="eastAsia"/>
+        </w:rPr>
+        <w:t>与人体实际的运动情况差距较大；而基于PD控制的机器人能够在贴合关节运动曲线的情况下，同时忽略一定程度的运动噪声干扰，从而实现更加自然、稳定的行走运动。</w:t>
+      </w:r>
+    </w:p>
+    <w:p>
+      <w:pPr>
+        <w:jc w:val="center"/>
+        <w:rPr>
+          <w:rFonts w:hint="eastAsia"/>
+        </w:rPr>
+      </w:pPr>
+      <w:r>
+        <w:rPr>
+          <w:noProof/>
+        </w:rPr>
+        <w:lastRenderedPageBreak/>
+        <w:drawing>
+          <wp:inline distT="0" distB="0" distL="0" distR="0" wp14:anchorId="5688064E" wp14:editId="4C1A4A73">
+            <wp:extent cx="5273040" cy="4091940"/>
+            <wp:effectExtent l="0" t="0" r="3810" b="0"/>
+            <wp:docPr id="4" name="图片 4"/>
+            <wp:cNvGraphicFramePr>
+              <a:graphicFrameLocks xmlns:a="http://schemas.openxmlformats.org/drawingml/2006/main" noChangeAspect="1"/>
+            </wp:cNvGraphicFramePr>
+            <a:graphic xmlns:a="http://schemas.openxmlformats.org/drawingml/2006/main">
+              <a:graphicData uri="http://schemas.openxmlformats.org/drawingml/2006/picture">
+                <pic:pic xmlns:pic="http://schemas.openxmlformats.org/drawingml/2006/picture">
+                  <pic:nvPicPr>
+                    <pic:cNvPr id="0" name="Picture 55"/>
+                    <pic:cNvPicPr>
+                      <a:picLocks noChangeAspect="1" noChangeArrowheads="1"/>
+                    </pic:cNvPicPr>
+                  </pic:nvPicPr>
+                  <pic:blipFill>
+                    <a:blip r:embed="rId114">
+                      <a:extLst>
+                        <a:ext uri="{28A0092B-C50C-407E-A947-70E740481C1C}">
+                          <a14:useLocalDpi xmlns:a14="http://schemas.microsoft.com/office/drawing/2010/main" val="0"/>
+                        </a:ext>
+                      </a:extLst>
+                    </a:blip>
+                    <a:srcRect/>
+                    <a:stretch>
+                      <a:fillRect/>
+                    </a:stretch>
+                  </pic:blipFill>
+                  <pic:spPr bwMode="auto">
+                    <a:xfrm>
+                      <a:off x="0" y="0"/>
+                      <a:ext cx="5273040" cy="4091940"/>
+                    </a:xfrm>
+                    <a:prstGeom prst="rect">
+                      <a:avLst/>
+                    </a:prstGeom>
+                    <a:noFill/>
+                    <a:ln>
+                      <a:noFill/>
+                    </a:ln>
+                  </pic:spPr>
+                </pic:pic>
+              </a:graphicData>
+            </a:graphic>
+          </wp:inline>
+        </w:drawing>
+      </w:r>
+    </w:p>
+    <w:p>
+      <w:pPr>
+        <w:spacing w:line="400" w:lineRule="exact"/>
+        <w:ind w:firstLineChars="200" w:firstLine="420"/>
+        <w:rPr>
+          <w:rFonts w:hint="eastAsia"/>
+        </w:rPr>
+      </w:pPr>
+      <w:r>
+        <w:rPr>
+          <w:rFonts w:hint="eastAsia"/>
+        </w:rPr>
+        <w:t>下图</w:t>
+      </w:r>
+      <w:r>
+        <w:rPr>
+          <w:rFonts w:hint="eastAsia"/>
+        </w:rPr>
+        <w:t>以左侧髋关节电机的PD控制参数为例，</w:t>
+      </w:r>
+      <w:r>
+        <w:rPr>
+          <w:rFonts w:hint="eastAsia"/>
+        </w:rPr>
+        <w:t>展示了</w:t>
+      </w:r>
+      <w:r>
+        <w:rPr>
+          <w:rFonts w:hint="eastAsia"/>
+        </w:rPr>
+        <w:t>在粒子群参数实时优化下的比例参数</w:t>
+      </w:r>
+      <w:r>
+        <w:rPr>
+          <w:rFonts w:hint="eastAsia"/>
+          <w:i/>
+        </w:rPr>
+        <w:t>K</w:t>
+      </w:r>
+      <w:r>
+        <w:rPr>
+          <w:rFonts w:hint="eastAsia"/>
+          <w:i/>
+          <w:vertAlign w:val="subscript"/>
+        </w:rPr>
+        <w:t>P</w:t>
+      </w:r>
+      <w:r>
+        <w:rPr>
+          <w:rFonts w:hint="eastAsia"/>
+        </w:rPr>
+        <w:t>和微分参数</w:t>
+      </w:r>
+      <w:r>
+        <w:rPr>
+          <w:rFonts w:hint="eastAsia"/>
+          <w:i/>
+        </w:rPr>
+        <w:t>K</w:t>
+      </w:r>
+      <w:r>
+        <w:rPr>
+          <w:rFonts w:hint="eastAsia"/>
+          <w:i/>
+          <w:vertAlign w:val="subscript"/>
+        </w:rPr>
+        <w:t>D</w:t>
+      </w:r>
+      <w:r>
+        <w:rPr>
+          <w:rFonts w:hint="eastAsia"/>
+        </w:rPr>
+        <w:t>随仿真时间的变化</w:t>
+      </w:r>
+      <w:r>
+        <w:rPr>
+          <w:rFonts w:hint="eastAsia"/>
+        </w:rPr>
+        <w:t>情况</w:t>
+      </w:r>
+      <w:r>
+        <w:rPr>
+          <w:rFonts w:hint="eastAsia"/>
+        </w:rPr>
+        <w:t>。</w:t>
+      </w:r>
+      <w:r>
+        <w:rPr>
+          <w:rFonts w:hint="eastAsia"/>
+        </w:rPr>
+        <w:t>可以看到在仿真开始的前3</w:t>
+      </w:r>
+      <w:r>
+        <w:rPr>
+          <w:rFonts w:hint="eastAsia"/>
+        </w:rPr>
+        <w:t xml:space="preserve"> s</w:t>
+      </w:r>
+      <w:r>
+        <w:rPr>
+          <w:rFonts w:hint="eastAsia"/>
+        </w:rPr>
+        <w:t>内，髋关节的电机的控制参数波动还比较大，这一方面是</w:t>
+      </w:r>
+      <w:r>
+        <w:rPr>
+          <w:rFonts w:hint="eastAsia"/>
+        </w:rPr>
+        <w:t>由于</w:t>
+      </w:r>
+      <w:r>
+        <w:rPr>
+          <w:rFonts w:hint="eastAsia"/>
+        </w:rPr>
+        <w:t>作为机器人关节期望</w:t>
+      </w:r>
+      <w:r>
+        <w:rPr>
+          <w:rFonts w:hint="eastAsia"/>
+        </w:rPr>
+        <w:t>轨迹</w:t>
+      </w:r>
+      <w:r>
+        <w:rPr>
+          <w:rFonts w:hint="eastAsia"/>
+        </w:rPr>
+        <w:t>的</w:t>
+      </w:r>
+      <w:r>
+        <w:rPr>
+          <w:rFonts w:hint="eastAsia"/>
+        </w:rPr>
+        <w:t>人体实测下肢</w:t>
+      </w:r>
+      <w:r>
+        <w:rPr>
+          <w:rFonts w:hint="eastAsia"/>
+        </w:rPr>
+        <w:t>关节</w:t>
+      </w:r>
+      <w:r>
+        <w:rPr>
+          <w:rFonts w:hint="eastAsia"/>
+        </w:rPr>
+        <w:t>运动</w:t>
+      </w:r>
+      <w:r>
+        <w:rPr>
+          <w:rFonts w:hint="eastAsia"/>
+        </w:rPr>
+        <w:t>在前3</w:t>
+      </w:r>
+      <w:r>
+        <w:rPr>
+          <w:rFonts w:hint="eastAsia"/>
+        </w:rPr>
+        <w:t xml:space="preserve"> s</w:t>
+      </w:r>
+      <w:r>
+        <w:rPr>
+          <w:rFonts w:hint="eastAsia"/>
+        </w:rPr>
+        <w:t>存在较大波动，这一点从上图右列的</w:t>
+      </w:r>
+      <w:r>
+        <w:rPr>
+          <w:rFonts w:hint="eastAsia"/>
+        </w:rPr>
+        <w:t>期望关节速度轨迹曲线中可以看出；另一方面是由于</w:t>
+      </w:r>
+      <w:r>
+        <w:rPr>
+          <w:rFonts w:hint="eastAsia"/>
+        </w:rPr>
+        <w:t>粒子在</w:t>
+      </w:r>
+      <w:r>
+        <w:rPr>
+          <w:rFonts w:hint="eastAsia"/>
+        </w:rPr>
+        <w:t>优化</w:t>
+      </w:r>
+      <w:r>
+        <w:rPr>
+          <w:rFonts w:hint="eastAsia"/>
+        </w:rPr>
+        <w:t>初期</w:t>
+      </w:r>
+      <w:r>
+        <w:rPr>
+          <w:rFonts w:hint="eastAsia"/>
+        </w:rPr>
+        <w:t>尚</w:t>
+      </w:r>
+      <w:r>
+        <w:rPr>
+          <w:rFonts w:hint="eastAsia"/>
+        </w:rPr>
+        <w:t>处于探索阶段，</w:t>
+      </w:r>
+      <w:r>
+        <w:rPr>
+          <w:rFonts w:hint="eastAsia"/>
+        </w:rPr>
+        <w:t>参数取值的多样性较大。</w:t>
+      </w:r>
+      <w:r>
+        <w:rPr>
+          <w:rFonts w:hint="eastAsia"/>
+        </w:rPr>
+        <w:t>在</w:t>
+      </w:r>
+      <w:r>
+        <w:rPr>
+          <w:rFonts w:hint="eastAsia"/>
+        </w:rPr>
+        <w:t xml:space="preserve">仿真的第2 ~ </w:t>
+      </w:r>
+      <w:r>
+        <w:rPr>
+          <w:rFonts w:hint="eastAsia"/>
+        </w:rPr>
+        <w:t>3 s</w:t>
+      </w:r>
+      <w:r>
+        <w:rPr>
+          <w:rFonts w:hint="eastAsia"/>
+        </w:rPr>
+        <w:t>间</w:t>
+      </w:r>
+      <w:r>
+        <w:rPr>
+          <w:rFonts w:hint="eastAsia"/>
+        </w:rPr>
+        <w:t>，</w:t>
+      </w:r>
+      <w:r>
+        <w:rPr>
+          <w:rFonts w:hint="eastAsia"/>
+        </w:rPr>
+        <w:t>全局最优位置以基本确定，种群内的各个粒子开始向全局最优</w:t>
+      </w:r>
+      <w:r>
+        <w:rPr>
+          <w:rFonts w:hint="eastAsia"/>
+        </w:rPr>
+        <w:t>点移动；</w:t>
+      </w:r>
+      <w:r>
+        <w:rPr>
+          <w:rFonts w:hint="eastAsia"/>
+        </w:rPr>
+        <w:t>3 s后，</w:t>
+      </w:r>
+      <w:r>
+        <w:rPr>
+          <w:rFonts w:hint="eastAsia"/>
+        </w:rPr>
+        <w:t>几乎</w:t>
+      </w:r>
+      <w:r>
+        <w:rPr>
+          <w:rFonts w:hint="eastAsia"/>
+        </w:rPr>
+        <w:t>所有粒子</w:t>
+      </w:r>
+      <w:r>
+        <w:rPr>
+          <w:rFonts w:hint="eastAsia"/>
+        </w:rPr>
+        <w:t>已到达全局最优点，</w:t>
+      </w:r>
+      <w:r>
+        <w:rPr>
+          <w:rFonts w:hint="eastAsia"/>
+        </w:rPr>
+        <w:t>整个种群</w:t>
+      </w:r>
+      <w:r>
+        <w:rPr>
+          <w:rFonts w:hint="eastAsia"/>
+        </w:rPr>
+        <w:t>趋于稳定。</w:t>
+      </w:r>
+      <w:r>
+        <w:rPr>
+          <w:rFonts w:hint="eastAsia"/>
+        </w:rPr>
+        <w:t>该结果也</w:t>
+      </w:r>
+      <w:r>
+        <w:rPr>
+          <w:rFonts w:hint="eastAsia"/>
+        </w:rPr>
+        <w:t>反映了基于粒子群实时参数优化</w:t>
+      </w:r>
+      <w:r>
+        <w:rPr>
+          <w:rFonts w:hint="eastAsia"/>
+        </w:rPr>
+        <w:t>方法</w:t>
+      </w:r>
+      <w:r>
+        <w:rPr>
+          <w:rFonts w:hint="eastAsia"/>
+        </w:rPr>
+        <w:t>能够有效找到</w:t>
+      </w:r>
+      <w:r>
+        <w:rPr>
+          <w:rFonts w:hint="eastAsia"/>
+        </w:rPr>
+        <w:t>控制参数的</w:t>
+      </w:r>
+      <w:r>
+        <w:rPr>
+          <w:rFonts w:hint="eastAsia"/>
+        </w:rPr>
+        <w:t>全局最优解，并且能够在较短时间内快速收敛</w:t>
+      </w:r>
+      <w:r>
+        <w:rPr>
+          <w:rFonts w:hint="eastAsia"/>
+        </w:rPr>
+        <w:t>。</w:t>
+      </w:r>
+    </w:p>
+    <w:p>
+      <w:pPr>
+        <w:jc w:val="center"/>
+        <w:rPr>
+          <w:rFonts w:hint="eastAsia"/>
+        </w:rPr>
+      </w:pPr>
+      <w:r>
+        <w:rPr>
+          <w:noProof/>
+        </w:rPr>
+        <w:lastRenderedPageBreak/>
+        <w:drawing>
+          <wp:inline distT="0" distB="0" distL="0" distR="0" wp14:anchorId="5D12DFA2" wp14:editId="290066B9">
+            <wp:extent cx="4389120" cy="2910840"/>
+            <wp:effectExtent l="0" t="0" r="0" b="0"/>
+            <wp:docPr id="6" name="图片 6"/>
+            <wp:cNvGraphicFramePr>
+              <a:graphicFrameLocks xmlns:a="http://schemas.openxmlformats.org/drawingml/2006/main" noChangeAspect="1"/>
+            </wp:cNvGraphicFramePr>
+            <a:graphic xmlns:a="http://schemas.openxmlformats.org/drawingml/2006/main">
+              <a:graphicData uri="http://schemas.openxmlformats.org/drawingml/2006/picture">
+                <pic:pic xmlns:pic="http://schemas.openxmlformats.org/drawingml/2006/picture">
+                  <pic:nvPicPr>
+                    <pic:cNvPr id="0" name="Picture 57"/>
+                    <pic:cNvPicPr>
+                      <a:picLocks noChangeAspect="1" noChangeArrowheads="1"/>
+                    </pic:cNvPicPr>
+                  </pic:nvPicPr>
+                  <pic:blipFill>
+                    <a:blip r:embed="rId115">
+                      <a:extLst>
+                        <a:ext uri="{28A0092B-C50C-407E-A947-70E740481C1C}">
+                          <a14:useLocalDpi xmlns:a14="http://schemas.microsoft.com/office/drawing/2010/main" val="0"/>
+                        </a:ext>
+                      </a:extLst>
+                    </a:blip>
+                    <a:srcRect/>
+                    <a:stretch>
+                      <a:fillRect/>
+                    </a:stretch>
+                  </pic:blipFill>
+                  <pic:spPr bwMode="auto">
+                    <a:xfrm>
+                      <a:off x="0" y="0"/>
+                      <a:ext cx="4389120" cy="2910840"/>
+                    </a:xfrm>
+                    <a:prstGeom prst="rect">
+                      <a:avLst/>
+                    </a:prstGeom>
+                    <a:noFill/>
+                    <a:ln>
+                      <a:noFill/>
+                    </a:ln>
+                  </pic:spPr>
+                </pic:pic>
+              </a:graphicData>
+            </a:graphic>
+          </wp:inline>
+        </w:drawing>
+      </w:r>
     </w:p>
     <w:sectPr>
       <w:pgSz w:w="11906" w:h="16838"/>
@@ -3133,6 +4000,15 @@
       </w:r>
     </w:p>
   </w:endnote>
+  <w:endnote w:type="continuationNotice" w:id="1">
+    <w:p>
+      <w:pPr>
+        <w:rPr>
+          <w:rFonts w:hint="eastAsia"/>
+        </w:rPr>
+      </w:pPr>
+    </w:p>
+  </w:endnote>
 </w:endnotes>
 </file>
 
@@ -3162,7 +4038,20 @@
       </w:r>
     </w:p>
   </w:footnote>
+  <w:footnote w:type="continuationNotice" w:id="1">
+    <w:p>
+      <w:pPr>
+        <w:rPr>
+          <w:rFonts w:hint="eastAsia"/>
+        </w:rPr>
+      </w:pPr>
+    </w:p>
+  </w:footnote>
 </w:footnotes>
+</file>
+
+<file path=word/numbering.xml><?xml version="1.0" encoding="utf-8"?>
+<w:numbering xmlns:wpc="http://schemas.microsoft.com/office/word/2010/wordprocessingCanvas" xmlns:cx="http://schemas.microsoft.com/office/drawing/2014/chartex" xmlns:cx1="http://schemas.microsoft.com/office/drawing/2015/9/8/chartex" xmlns:cx2="http://schemas.microsoft.com/office/drawing/2015/10/21/chartex" xmlns:cx3="http://schemas.microsoft.com/office/drawing/2016/5/9/chartex" xmlns:cx4="http://schemas.microsoft.com/office/drawing/2016/5/10/chartex" xmlns:cx5="http://schemas.microsoft.com/office/drawing/2016/5/11/chartex" xmlns:cx6="http://schemas.microsoft.com/office/drawing/2016/5/12/chartex" xmlns:cx7="http://schemas.microsoft.com/office/drawing/2016/5/13/chartex" xmlns:cx8="http://schemas.microsoft.com/office/drawing/2016/5/14/chartex" xmlns:mc="http://schemas.openxmlformats.org/markup-compatibility/2006" xmlns:aink="http://schemas.microsoft.com/office/drawing/2016/ink" xmlns:am3d="http://schemas.microsoft.com/office/drawing/2017/model3d" xmlns:o="urn:schemas-microsoft-com:office:office" xmlns:oel="http://schemas.microsoft.com/office/2019/extlst" xmlns:r="http://schemas.openxmlformats.org/officeDocument/2006/relationships" xmlns:m="http://schemas.openxmlformats.org/officeDocument/2006/math" xmlns:v="urn:schemas-microsoft-com:vml" xmlns:wp14="http://schemas.microsoft.com/office/word/2010/wordprocessingDrawing" xmlns:wp="http://schemas.openxmlformats.org/drawingml/2006/wordprocessingDrawing" xmlns:w10="urn:schemas-microsoft-com:office:word" xmlns:w="http://schemas.openxmlformats.org/wordprocessingml/2006/main" xmlns:w14="http://schemas.microsoft.com/office/word/2010/wordml" xmlns:w15="http://schemas.microsoft.com/office/word/2012/wordml" xmlns:w16cex="http://schemas.microsoft.com/office/word/2018/wordml/cex" xmlns:w16cid="http://schemas.microsoft.com/office/word/2016/wordml/cid" xmlns:w16="http://schemas.microsoft.com/office/word/2018/wordml" xmlns:w16du="http://schemas.microsoft.com/office/word/2023/wordml/word16du" xmlns:w16sdtdh="http://schemas.microsoft.com/office/word/2020/wordml/sdtdatahash" xmlns:w16sdtfl="http://schemas.microsoft.com/office/word/2024/wordml/sdtformatlock" xmlns:w16se="http://schemas.microsoft.com/office/word/2015/wordml/symex" xmlns:wpg="http://schemas.microsoft.com/office/word/2010/wordprocessingGroup" xmlns:wpi="http://schemas.microsoft.com/office/word/2010/wordprocessingInk" xmlns:wne="http://schemas.microsoft.com/office/word/2006/wordml" xmlns:wps="http://schemas.microsoft.com/office/word/2010/wordprocessingShape" mc:Ignorable="w14 w15 w16se w16cid w16 w16cex w16sdtdh w16sdtfl w16du wp14"/>
 </file>
 
 <file path=word/styles.xml><?xml version="1.0" encoding="utf-8"?>

</xml_diff>